<commit_message>
feat: finalizing the requirements document and adding the source
</commit_message>
<xml_diff>
--- a/documentation/Documento de especificações e requisitos (My-Portfolio).docx
+++ b/documentation/Documento de especificações e requisitos (My-Portfolio).docx
@@ -435,6 +435,283 @@
           <w:rtl w:val="0"/>
         </w:rPr>
         <w:t xml:space="preserve">Conteúdo principal: Source Code Pro.</w:t>
+      </w:r>
+    </w:p>
+    <w:p>
+      <w:pPr>
+        <w:ind w:left="1440" w:firstLine="0"/>
+        <w:rPr>
+          <w:sz w:val="24"/>
+          <w:szCs w:val="24"/>
+        </w:rPr>
+      </w:pPr>
+      <w:r>
+        <w:rPr>
+          <w:rtl w:val="0"/>
+        </w:rPr>
+      </w:r>
+    </w:p>
+    <w:p>
+      <w:pPr>
+        <w:numPr>
+          <w:ilvl w:val="0"/>
+          <w:numId w:val="1"/>
+        </w:numPr>
+        <w:ind w:left="720" w:hanging="360"/>
+        <w:rPr>
+          <w:sz w:val="24"/>
+          <w:szCs w:val="24"/>
+          <w:u w:val="none"/>
+        </w:rPr>
+      </w:pPr>
+      <w:r>
+        <w:rPr>
+          <w:sz w:val="24"/>
+          <w:szCs w:val="24"/>
+          <w:rtl w:val="0"/>
+        </w:rPr>
+        <w:t xml:space="preserve">Paleta de cores: </w:t>
+      </w:r>
+    </w:p>
+    <w:tbl>
+      <w:tblPr>
+        <w:tblStyle w:val="Table1"/>
+        <w:tblW w:w="8309.0" w:type="dxa"/>
+        <w:jc w:val="left"/>
+        <w:tblInd w:w="720.0" w:type="dxa"/>
+        <w:tblBorders>
+          <w:top w:color="000000" w:space="0" w:sz="8" w:val="single"/>
+          <w:left w:color="000000" w:space="0" w:sz="8" w:val="single"/>
+          <w:bottom w:color="000000" w:space="0" w:sz="8" w:val="single"/>
+          <w:right w:color="000000" w:space="0" w:sz="8" w:val="single"/>
+          <w:insideH w:color="000000" w:space="0" w:sz="8" w:val="single"/>
+          <w:insideV w:color="000000" w:space="0" w:sz="8" w:val="single"/>
+        </w:tblBorders>
+        <w:tblLayout w:type="fixed"/>
+        <w:tblLook w:val="0600"/>
+      </w:tblPr>
+      <w:tblGrid>
+        <w:gridCol w:w="2077.25"/>
+        <w:gridCol w:w="2077.25"/>
+        <w:gridCol w:w="2077.25"/>
+        <w:gridCol w:w="2077.25"/>
+        <w:tblGridChange w:id="0">
+          <w:tblGrid>
+            <w:gridCol w:w="2077.25"/>
+            <w:gridCol w:w="2077.25"/>
+            <w:gridCol w:w="2077.25"/>
+            <w:gridCol w:w="2077.25"/>
+          </w:tblGrid>
+        </w:tblGridChange>
+      </w:tblGrid>
+      <w:tr>
+        <w:trPr>
+          <w:cantSplit w:val="0"/>
+          <w:tblHeader w:val="0"/>
+        </w:trPr>
+        <w:tc>
+          <w:tcPr>
+            <w:shd w:fill="33d011" w:val="clear"/>
+            <w:tcMar>
+              <w:top w:w="100.0" w:type="dxa"/>
+              <w:left w:w="100.0" w:type="dxa"/>
+              <w:bottom w:w="100.0" w:type="dxa"/>
+              <w:right w:w="100.0" w:type="dxa"/>
+            </w:tcMar>
+            <w:vAlign w:val="top"/>
+          </w:tcPr>
+          <w:p>
+            <w:pPr>
+              <w:keepNext w:val="0"/>
+              <w:keepLines w:val="0"/>
+              <w:pageBreakBefore w:val="0"/>
+              <w:widowControl w:val="0"/>
+              <w:pBdr>
+                <w:top w:space="0" w:sz="0" w:val="nil"/>
+                <w:left w:space="0" w:sz="0" w:val="nil"/>
+                <w:bottom w:space="0" w:sz="0" w:val="nil"/>
+                <w:right w:space="0" w:sz="0" w:val="nil"/>
+                <w:between w:space="0" w:sz="0" w:val="nil"/>
+              </w:pBdr>
+              <w:shd w:fill="auto" w:val="clear"/>
+              <w:spacing w:after="0" w:before="0" w:line="240" w:lineRule="auto"/>
+              <w:ind w:left="0" w:right="0" w:firstLine="0"/>
+              <w:jc w:val="center"/>
+              <w:rPr>
+                <w:sz w:val="24"/>
+                <w:szCs w:val="24"/>
+                <w:shd w:fill="33d011" w:val="clear"/>
+              </w:rPr>
+            </w:pPr>
+            <w:r>
+              <w:rPr>
+                <w:sz w:val="24"/>
+                <w:szCs w:val="24"/>
+                <w:shd w:fill="33d011" w:val="clear"/>
+                <w:rtl w:val="0"/>
+              </w:rPr>
+              <w:t xml:space="preserve">#33D011</w:t>
+            </w:r>
+          </w:p>
+        </w:tc>
+        <w:tc>
+          <w:tcPr>
+            <w:shd w:fill="auto" w:val="clear"/>
+            <w:tcMar>
+              <w:top w:w="100.0" w:type="dxa"/>
+              <w:left w:w="100.0" w:type="dxa"/>
+              <w:bottom w:w="100.0" w:type="dxa"/>
+              <w:right w:w="100.0" w:type="dxa"/>
+            </w:tcMar>
+            <w:vAlign w:val="top"/>
+          </w:tcPr>
+          <w:p>
+            <w:pPr>
+              <w:keepNext w:val="0"/>
+              <w:keepLines w:val="0"/>
+              <w:pageBreakBefore w:val="0"/>
+              <w:widowControl w:val="0"/>
+              <w:pBdr>
+                <w:top w:space="0" w:sz="0" w:val="nil"/>
+                <w:left w:space="0" w:sz="0" w:val="nil"/>
+                <w:bottom w:space="0" w:sz="0" w:val="nil"/>
+                <w:right w:space="0" w:sz="0" w:val="nil"/>
+                <w:between w:space="0" w:sz="0" w:val="nil"/>
+              </w:pBdr>
+              <w:shd w:fill="auto" w:val="clear"/>
+              <w:spacing w:after="0" w:before="0" w:line="240" w:lineRule="auto"/>
+              <w:ind w:left="0" w:right="0" w:firstLine="0"/>
+              <w:jc w:val="center"/>
+              <w:rPr>
+                <w:sz w:val="24"/>
+                <w:szCs w:val="24"/>
+              </w:rPr>
+            </w:pPr>
+            <w:r>
+              <w:rPr>
+                <w:sz w:val="24"/>
+                <w:szCs w:val="24"/>
+                <w:rtl w:val="0"/>
+              </w:rPr>
+              <w:t xml:space="preserve">#FFFFFF</w:t>
+            </w:r>
+          </w:p>
+        </w:tc>
+        <w:tc>
+          <w:tcPr>
+            <w:shd w:fill="000000" w:val="clear"/>
+            <w:tcMar>
+              <w:top w:w="100.0" w:type="dxa"/>
+              <w:left w:w="100.0" w:type="dxa"/>
+              <w:bottom w:w="100.0" w:type="dxa"/>
+              <w:right w:w="100.0" w:type="dxa"/>
+            </w:tcMar>
+            <w:vAlign w:val="top"/>
+          </w:tcPr>
+          <w:p>
+            <w:pPr>
+              <w:keepNext w:val="0"/>
+              <w:keepLines w:val="0"/>
+              <w:pageBreakBefore w:val="0"/>
+              <w:widowControl w:val="0"/>
+              <w:pBdr>
+                <w:top w:space="0" w:sz="0" w:val="nil"/>
+                <w:left w:space="0" w:sz="0" w:val="nil"/>
+                <w:bottom w:space="0" w:sz="0" w:val="nil"/>
+                <w:right w:space="0" w:sz="0" w:val="nil"/>
+                <w:between w:space="0" w:sz="0" w:val="nil"/>
+              </w:pBdr>
+              <w:shd w:fill="auto" w:val="clear"/>
+              <w:spacing w:after="0" w:before="0" w:line="240" w:lineRule="auto"/>
+              <w:ind w:left="0" w:right="0" w:firstLine="0"/>
+              <w:jc w:val="center"/>
+              <w:rPr>
+                <w:color w:val="ffffff"/>
+                <w:sz w:val="24"/>
+                <w:szCs w:val="24"/>
+                <w:highlight w:val="black"/>
+              </w:rPr>
+            </w:pPr>
+            <w:r>
+              <w:rPr>
+                <w:sz w:val="24"/>
+                <w:szCs w:val="24"/>
+                <w:highlight w:val="white"/>
+                <w:rtl w:val="0"/>
+              </w:rPr>
+              <w:t xml:space="preserve">#</w:t>
+            </w:r>
+            <w:r>
+              <w:rPr>
+                <w:color w:val="ffffff"/>
+                <w:sz w:val="24"/>
+                <w:szCs w:val="24"/>
+                <w:highlight w:val="black"/>
+                <w:rtl w:val="0"/>
+              </w:rPr>
+              <w:t xml:space="preserve">000000</w:t>
+            </w:r>
+          </w:p>
+        </w:tc>
+        <w:tc>
+          <w:tcPr>
+            <w:shd w:fill="222222" w:val="clear"/>
+            <w:tcMar>
+              <w:top w:w="100.0" w:type="dxa"/>
+              <w:left w:w="100.0" w:type="dxa"/>
+              <w:bottom w:w="100.0" w:type="dxa"/>
+              <w:right w:w="100.0" w:type="dxa"/>
+            </w:tcMar>
+            <w:vAlign w:val="top"/>
+          </w:tcPr>
+          <w:p>
+            <w:pPr>
+              <w:keepNext w:val="0"/>
+              <w:keepLines w:val="0"/>
+              <w:pageBreakBefore w:val="0"/>
+              <w:widowControl w:val="0"/>
+              <w:pBdr>
+                <w:top w:space="0" w:sz="0" w:val="nil"/>
+                <w:left w:space="0" w:sz="0" w:val="nil"/>
+                <w:bottom w:space="0" w:sz="0" w:val="nil"/>
+                <w:right w:space="0" w:sz="0" w:val="nil"/>
+                <w:between w:space="0" w:sz="0" w:val="nil"/>
+              </w:pBdr>
+              <w:shd w:fill="auto" w:val="clear"/>
+              <w:spacing w:after="0" w:before="0" w:line="240" w:lineRule="auto"/>
+              <w:ind w:left="0" w:right="0" w:firstLine="0"/>
+              <w:jc w:val="center"/>
+              <w:rPr>
+                <w:color w:val="ffffff"/>
+                <w:sz w:val="24"/>
+                <w:szCs w:val="24"/>
+              </w:rPr>
+            </w:pPr>
+            <w:r>
+              <w:rPr>
+                <w:color w:val="ffffff"/>
+                <w:sz w:val="24"/>
+                <w:szCs w:val="24"/>
+                <w:rtl w:val="0"/>
+              </w:rPr>
+              <w:t xml:space="preserve">#222222</w:t>
+            </w:r>
+          </w:p>
+        </w:tc>
+      </w:tr>
+    </w:tbl>
+    <w:p>
+      <w:pPr>
+        <w:ind w:left="720" w:firstLine="0"/>
+        <w:rPr>
+          <w:sz w:val="24"/>
+          <w:szCs w:val="24"/>
+        </w:rPr>
+      </w:pPr>
+      <w:r>
+        <w:rPr>
+          <w:rtl w:val="0"/>
+        </w:rPr>
       </w:r>
     </w:p>
     <w:p>
@@ -730,6 +1007,19 @@
       <w:sz w:val="30"/>
       <w:szCs w:val="30"/>
     </w:rPr>
+  </w:style>
+  <w:style w:type="table" w:styleId="Table1">
+    <w:basedOn w:val="TableNormal"/>
+    <w:tblPr>
+      <w:tblStyleRowBandSize w:val="1"/>
+      <w:tblStyleColBandSize w:val="1"/>
+      <w:tblCellMar>
+        <w:top w:w="100.0" w:type="dxa"/>
+        <w:left w:w="100.0" w:type="dxa"/>
+        <w:bottom w:w="100.0" w:type="dxa"/>
+        <w:right w:w="100.0" w:type="dxa"/>
+      </w:tblCellMar>
+    </w:tblPr>
   </w:style>
 </w:styles>
 </file>

</xml_diff>